<commit_message>
Integrando complemento minuta Mayo
</commit_message>
<xml_diff>
--- a/qualtcom/Organizacional/Medicion y Monitoreo/Minuta_monitoreo-150529.docx
+++ b/qualtcom/Organizacional/Medicion y Monitoreo/Minuta_monitoreo-150529.docx
@@ -603,9 +603,10 @@
     </w:p>
     <w:p>
       <w:pPr>
+        <w:pStyle w:val="Prrafodelista"/>
         <w:numPr>
           <w:ilvl w:val="0"/>
-          <w:numId w:val="1"/>
+          <w:numId w:val="4"/>
         </w:numPr>
         <w:autoSpaceDE w:val="0"/>
         <w:autoSpaceDN w:val="0"/>
@@ -658,6 +659,10 @@
     <w:p>
       <w:pPr>
         <w:pStyle w:val="Prrafodelista"/>
+        <w:numPr>
+          <w:ilvl w:val="1"/>
+          <w:numId w:val="4"/>
+        </w:numPr>
         <w:autoSpaceDE w:val="0"/>
         <w:autoSpaceDN w:val="0"/>
         <w:adjustRightInd w:val="0"/>
@@ -697,6 +702,10 @@
     <w:p>
       <w:pPr>
         <w:pStyle w:val="Prrafodelista"/>
+        <w:numPr>
+          <w:ilvl w:val="1"/>
+          <w:numId w:val="4"/>
+        </w:numPr>
         <w:autoSpaceDE w:val="0"/>
         <w:autoSpaceDN w:val="0"/>
         <w:adjustRightInd w:val="0"/>
@@ -807,9 +816,10 @@
     </w:p>
     <w:p>
       <w:pPr>
+        <w:pStyle w:val="Prrafodelista"/>
         <w:numPr>
           <w:ilvl w:val="0"/>
-          <w:numId w:val="1"/>
+          <w:numId w:val="4"/>
         </w:numPr>
         <w:autoSpaceDE w:val="0"/>
         <w:autoSpaceDN w:val="0"/>
@@ -834,11 +844,15 @@
     </w:p>
     <w:p>
       <w:pPr>
-        <w:autoSpaceDE w:val="0"/>
-        <w:autoSpaceDN w:val="0"/>
-        <w:adjustRightInd w:val="0"/>
-        <w:spacing w:after="0" w:line="240" w:lineRule="auto"/>
-        <w:ind w:left="720"/>
+        <w:pStyle w:val="Prrafodelista"/>
+        <w:numPr>
+          <w:ilvl w:val="1"/>
+          <w:numId w:val="4"/>
+        </w:numPr>
+        <w:autoSpaceDE w:val="0"/>
+        <w:autoSpaceDN w:val="0"/>
+        <w:adjustRightInd w:val="0"/>
+        <w:spacing w:after="0" w:line="240" w:lineRule="auto"/>
         <w:rPr>
           <w:rFonts w:ascii="Avenir Book" w:hAnsi="Avenir Book" w:cs="Arial"/>
           <w:color w:val="000000"/>
@@ -853,30 +867,16 @@
           <w:sz w:val="21"/>
           <w:szCs w:val="21"/>
         </w:rPr>
-        <w:t>Como se encuentra establecido en el Plan de Métricas.</w:t>
-      </w:r>
-    </w:p>
-    <w:p>
-      <w:pPr>
-        <w:autoSpaceDE w:val="0"/>
-        <w:autoSpaceDN w:val="0"/>
-        <w:adjustRightInd w:val="0"/>
-        <w:spacing w:after="0" w:line="240" w:lineRule="auto"/>
-        <w:rPr>
-          <w:rFonts w:ascii="Avenir Book" w:hAnsi="Avenir Book" w:cs="Arial"/>
-          <w:color w:val="000000"/>
-          <w:sz w:val="19"/>
-          <w:szCs w:val="19"/>
-        </w:rPr>
-      </w:pPr>
-    </w:p>
-    <w:p>
-      <w:pPr>
-        <w:autoSpaceDE w:val="0"/>
-        <w:autoSpaceDN w:val="0"/>
-        <w:adjustRightInd w:val="0"/>
-        <w:spacing w:after="0" w:line="240" w:lineRule="auto"/>
-        <w:ind w:left="1440"/>
+        <w:t>Tras la determinación de una acción al riesgo presentado anteriormente no se ha presentado riesgo alguno.</w:t>
+      </w:r>
+    </w:p>
+    <w:p>
+      <w:pPr>
+        <w:autoSpaceDE w:val="0"/>
+        <w:autoSpaceDN w:val="0"/>
+        <w:adjustRightInd w:val="0"/>
+        <w:spacing w:after="0" w:line="240" w:lineRule="auto"/>
+        <w:ind w:left="708"/>
         <w:rPr>
           <w:rFonts w:ascii="Avenir Book" w:hAnsi="Avenir Book" w:cs="Arial"/>
           <w:color w:val="000000"/>
@@ -884,6 +884,62 @@
           <w:szCs w:val="21"/>
         </w:rPr>
       </w:pPr>
+    </w:p>
+    <w:p>
+      <w:pPr>
+        <w:pStyle w:val="Prrafodelista"/>
+        <w:numPr>
+          <w:ilvl w:val="0"/>
+          <w:numId w:val="4"/>
+        </w:numPr>
+        <w:autoSpaceDE w:val="0"/>
+        <w:autoSpaceDN w:val="0"/>
+        <w:adjustRightInd w:val="0"/>
+        <w:spacing w:after="0" w:line="240" w:lineRule="auto"/>
+        <w:rPr>
+          <w:rFonts w:ascii="Avenir Book" w:hAnsi="Avenir Book" w:cs="Arial"/>
+          <w:color w:val="000000"/>
+          <w:sz w:val="21"/>
+          <w:szCs w:val="21"/>
+        </w:rPr>
+      </w:pPr>
+      <w:r>
+        <w:rPr>
+          <w:rFonts w:ascii="Avenir Book" w:hAnsi="Avenir Book" w:cs="Arial"/>
+          <w:color w:val="000000"/>
+          <w:sz w:val="21"/>
+          <w:szCs w:val="21"/>
+        </w:rPr>
+        <w:t>Tema tratamiento de inconformidades</w:t>
+      </w:r>
+    </w:p>
+    <w:p>
+      <w:pPr>
+        <w:pStyle w:val="Prrafodelista"/>
+        <w:numPr>
+          <w:ilvl w:val="1"/>
+          <w:numId w:val="4"/>
+        </w:numPr>
+        <w:autoSpaceDE w:val="0"/>
+        <w:autoSpaceDN w:val="0"/>
+        <w:adjustRightInd w:val="0"/>
+        <w:spacing w:after="0" w:line="240" w:lineRule="auto"/>
+        <w:rPr>
+          <w:rFonts w:ascii="Avenir Book" w:hAnsi="Avenir Book" w:cs="Arial"/>
+          <w:color w:val="000000"/>
+          <w:sz w:val="21"/>
+          <w:szCs w:val="21"/>
+        </w:rPr>
+      </w:pPr>
+      <w:r>
+        <w:rPr>
+          <w:rFonts w:ascii="Avenir Book" w:hAnsi="Avenir Book" w:cs="Arial"/>
+          <w:color w:val="000000"/>
+          <w:sz w:val="21"/>
+          <w:szCs w:val="21"/>
+        </w:rPr>
+        <w:t>Se da solución a la inconformidad anterior reflejándose un seguimiento en los respaldos de la información de manera semanal.</w:t>
+      </w:r>
     </w:p>
     <w:p>
       <w:pPr>
@@ -1049,88 +1105,8 @@
                 <w:szCs w:val="20"/>
               </w:rPr>
             </w:pPr>
-            <w:r>
-              <w:rPr>
-                <w:rFonts w:ascii="Avenir Book" w:hAnsi="Avenir Book" w:cs="Arial"/>
-                <w:bCs/>
-                <w:color w:val="000000"/>
-                <w:sz w:val="20"/>
-                <w:szCs w:val="20"/>
-              </w:rPr>
-              <w:t>Monitorear que</w:t>
-            </w:r>
-            <w:r>
-              <w:rPr>
-                <w:rFonts w:ascii="Avenir Book" w:hAnsi="Avenir Book" w:cs="Arial"/>
-                <w:bCs/>
-                <w:color w:val="000000"/>
-                <w:sz w:val="20"/>
-                <w:szCs w:val="20"/>
-              </w:rPr>
-              <w:t xml:space="preserve"> el trabajo de las </w:t>
-            </w:r>
-            <w:r>
-              <w:rPr>
-                <w:rFonts w:ascii="Avenir Book" w:hAnsi="Avenir Book" w:cs="Arial"/>
-                <w:bCs/>
-                <w:color w:val="000000"/>
-                <w:sz w:val="20"/>
-                <w:szCs w:val="20"/>
-              </w:rPr>
-              <w:t xml:space="preserve">acciones correctivas </w:t>
-            </w:r>
-            <w:r>
-              <w:rPr>
-                <w:rFonts w:ascii="Avenir Book" w:hAnsi="Avenir Book" w:cs="Arial"/>
-                <w:bCs/>
-                <w:color w:val="000000"/>
-                <w:sz w:val="20"/>
-                <w:szCs w:val="20"/>
-              </w:rPr>
-              <w:t>sea continuo</w:t>
-            </w:r>
-            <w:r>
-              <w:rPr>
-                <w:rFonts w:ascii="Avenir Book" w:hAnsi="Avenir Book" w:cs="Arial"/>
-                <w:bCs/>
-                <w:color w:val="000000"/>
-                <w:sz w:val="20"/>
-                <w:szCs w:val="20"/>
-              </w:rPr>
-              <w:t xml:space="preserve"> </w:t>
-            </w:r>
-            <w:r>
-              <w:rPr>
-                <w:rFonts w:ascii="Avenir Book" w:hAnsi="Avenir Book" w:cs="Arial"/>
-                <w:bCs/>
-                <w:color w:val="000000"/>
-                <w:sz w:val="20"/>
-                <w:szCs w:val="20"/>
-              </w:rPr>
-              <w:t>y se refleje en la</w:t>
-            </w:r>
             <w:bookmarkStart w:id="0" w:name="_GoBack"/>
             <w:bookmarkEnd w:id="0"/>
-            <w:r>
-              <w:rPr>
-                <w:rFonts w:ascii="Avenir Book" w:hAnsi="Avenir Book" w:cs="Arial"/>
-                <w:bCs/>
-                <w:color w:val="000000"/>
-                <w:sz w:val="20"/>
-                <w:szCs w:val="20"/>
-              </w:rPr>
-              <w:t xml:space="preserve"> reducción de</w:t>
-            </w:r>
-            <w:r>
-              <w:rPr>
-                <w:rFonts w:ascii="Avenir Book" w:hAnsi="Avenir Book" w:cs="Arial"/>
-                <w:bCs/>
-                <w:color w:val="000000"/>
-                <w:sz w:val="20"/>
-                <w:szCs w:val="20"/>
-              </w:rPr>
-              <w:t xml:space="preserve"> las desviaciones </w:t>
-            </w:r>
           </w:p>
         </w:tc>
         <w:tc>
@@ -1151,16 +1127,6 @@
                 <w:szCs w:val="20"/>
               </w:rPr>
             </w:pPr>
-            <w:r>
-              <w:rPr>
-                <w:rFonts w:ascii="Avenir Book" w:hAnsi="Avenir Book" w:cs="Arial"/>
-                <w:bCs/>
-                <w:color w:val="000000"/>
-                <w:sz w:val="20"/>
-                <w:szCs w:val="20"/>
-              </w:rPr>
-              <w:t>Fidel Reyna</w:t>
-            </w:r>
           </w:p>
         </w:tc>
       </w:tr>
@@ -1452,6 +1418,92 @@
 <file path=word/numbering.xml><?xml version="1.0" encoding="utf-8"?>
 <w:numbering xmlns:wpc="http://schemas.microsoft.com/office/word/2010/wordprocessingCanvas" xmlns:mc="http://schemas.openxmlformats.org/markup-compatibility/2006" xmlns:o="urn:schemas-microsoft-com:office:office" xmlns:r="http://schemas.openxmlformats.org/officeDocument/2006/relationships" xmlns:m="http://schemas.openxmlformats.org/officeDocument/2006/math" xmlns:v="urn:schemas-microsoft-com:vml" xmlns:wp14="http://schemas.microsoft.com/office/word/2010/wordprocessingDrawing" xmlns:wp="http://schemas.openxmlformats.org/drawingml/2006/wordprocessingDrawing" xmlns:w10="urn:schemas-microsoft-com:office:word" xmlns:w="http://schemas.openxmlformats.org/wordprocessingml/2006/main" xmlns:w14="http://schemas.microsoft.com/office/word/2010/wordml" xmlns:w15="http://schemas.microsoft.com/office/word/2012/wordml" xmlns:wpg="http://schemas.microsoft.com/office/word/2010/wordprocessingGroup" xmlns:wpi="http://schemas.microsoft.com/office/word/2010/wordprocessingInk" xmlns:wne="http://schemas.microsoft.com/office/word/2006/wordml" xmlns:wps="http://schemas.microsoft.com/office/word/2010/wordprocessingShape" mc:Ignorable="w14 w15 wp14">
   <w:abstractNum w:abstractNumId="0">
+    <w:nsid w:val="359434AD"/>
+    <w:multiLevelType w:val="hybridMultilevel"/>
+    <w:tmpl w:val="2DA80D82"/>
+    <w:lvl w:ilvl="0" w:tplc="080A000F">
+      <w:start w:val="1"/>
+      <w:numFmt w:val="decimal"/>
+      <w:lvlText w:val="%1."/>
+      <w:lvlJc w:val="left"/>
+      <w:pPr>
+        <w:ind w:left="720" w:hanging="360"/>
+      </w:pPr>
+    </w:lvl>
+    <w:lvl w:ilvl="1" w:tplc="080A0019">
+      <w:start w:val="1"/>
+      <w:numFmt w:val="lowerLetter"/>
+      <w:lvlText w:val="%2."/>
+      <w:lvlJc w:val="left"/>
+      <w:pPr>
+        <w:ind w:left="1440" w:hanging="360"/>
+      </w:pPr>
+    </w:lvl>
+    <w:lvl w:ilvl="2" w:tplc="080A001B" w:tentative="1">
+      <w:start w:val="1"/>
+      <w:numFmt w:val="lowerRoman"/>
+      <w:lvlText w:val="%3."/>
+      <w:lvlJc w:val="right"/>
+      <w:pPr>
+        <w:ind w:left="2160" w:hanging="180"/>
+      </w:pPr>
+    </w:lvl>
+    <w:lvl w:ilvl="3" w:tplc="080A000F" w:tentative="1">
+      <w:start w:val="1"/>
+      <w:numFmt w:val="decimal"/>
+      <w:lvlText w:val="%4."/>
+      <w:lvlJc w:val="left"/>
+      <w:pPr>
+        <w:ind w:left="2880" w:hanging="360"/>
+      </w:pPr>
+    </w:lvl>
+    <w:lvl w:ilvl="4" w:tplc="080A0019" w:tentative="1">
+      <w:start w:val="1"/>
+      <w:numFmt w:val="lowerLetter"/>
+      <w:lvlText w:val="%5."/>
+      <w:lvlJc w:val="left"/>
+      <w:pPr>
+        <w:ind w:left="3600" w:hanging="360"/>
+      </w:pPr>
+    </w:lvl>
+    <w:lvl w:ilvl="5" w:tplc="080A001B" w:tentative="1">
+      <w:start w:val="1"/>
+      <w:numFmt w:val="lowerRoman"/>
+      <w:lvlText w:val="%6."/>
+      <w:lvlJc w:val="right"/>
+      <w:pPr>
+        <w:ind w:left="4320" w:hanging="180"/>
+      </w:pPr>
+    </w:lvl>
+    <w:lvl w:ilvl="6" w:tplc="080A000F" w:tentative="1">
+      <w:start w:val="1"/>
+      <w:numFmt w:val="decimal"/>
+      <w:lvlText w:val="%7."/>
+      <w:lvlJc w:val="left"/>
+      <w:pPr>
+        <w:ind w:left="5040" w:hanging="360"/>
+      </w:pPr>
+    </w:lvl>
+    <w:lvl w:ilvl="7" w:tplc="080A0019" w:tentative="1">
+      <w:start w:val="1"/>
+      <w:numFmt w:val="lowerLetter"/>
+      <w:lvlText w:val="%8."/>
+      <w:lvlJc w:val="left"/>
+      <w:pPr>
+        <w:ind w:left="5760" w:hanging="360"/>
+      </w:pPr>
+    </w:lvl>
+    <w:lvl w:ilvl="8" w:tplc="080A001B" w:tentative="1">
+      <w:start w:val="1"/>
+      <w:numFmt w:val="lowerRoman"/>
+      <w:lvlText w:val="%9."/>
+      <w:lvlJc w:val="right"/>
+      <w:pPr>
+        <w:ind w:left="6480" w:hanging="180"/>
+      </w:pPr>
+    </w:lvl>
+  </w:abstractNum>
+  <w:abstractNum w:abstractNumId="1">
     <w:nsid w:val="37A876B1"/>
     <w:multiLevelType w:val="hybridMultilevel"/>
     <w:tmpl w:val="7BC22D3E"/>
@@ -1537,7 +1589,93 @@
       </w:pPr>
     </w:lvl>
   </w:abstractNum>
-  <w:abstractNum w:abstractNumId="1">
+  <w:abstractNum w:abstractNumId="2">
+    <w:nsid w:val="472A5FD9"/>
+    <w:multiLevelType w:val="hybridMultilevel"/>
+    <w:tmpl w:val="9702BFCA"/>
+    <w:lvl w:ilvl="0" w:tplc="080A000F">
+      <w:start w:val="1"/>
+      <w:numFmt w:val="decimal"/>
+      <w:lvlText w:val="%1."/>
+      <w:lvlJc w:val="left"/>
+      <w:pPr>
+        <w:ind w:left="720" w:hanging="360"/>
+      </w:pPr>
+    </w:lvl>
+    <w:lvl w:ilvl="1" w:tplc="080A0019">
+      <w:start w:val="1"/>
+      <w:numFmt w:val="lowerLetter"/>
+      <w:lvlText w:val="%2."/>
+      <w:lvlJc w:val="left"/>
+      <w:pPr>
+        <w:ind w:left="1440" w:hanging="360"/>
+      </w:pPr>
+    </w:lvl>
+    <w:lvl w:ilvl="2" w:tplc="080A001B" w:tentative="1">
+      <w:start w:val="1"/>
+      <w:numFmt w:val="lowerRoman"/>
+      <w:lvlText w:val="%3."/>
+      <w:lvlJc w:val="right"/>
+      <w:pPr>
+        <w:ind w:left="2160" w:hanging="180"/>
+      </w:pPr>
+    </w:lvl>
+    <w:lvl w:ilvl="3" w:tplc="080A000F" w:tentative="1">
+      <w:start w:val="1"/>
+      <w:numFmt w:val="decimal"/>
+      <w:lvlText w:val="%4."/>
+      <w:lvlJc w:val="left"/>
+      <w:pPr>
+        <w:ind w:left="2880" w:hanging="360"/>
+      </w:pPr>
+    </w:lvl>
+    <w:lvl w:ilvl="4" w:tplc="080A0019" w:tentative="1">
+      <w:start w:val="1"/>
+      <w:numFmt w:val="lowerLetter"/>
+      <w:lvlText w:val="%5."/>
+      <w:lvlJc w:val="left"/>
+      <w:pPr>
+        <w:ind w:left="3600" w:hanging="360"/>
+      </w:pPr>
+    </w:lvl>
+    <w:lvl w:ilvl="5" w:tplc="080A001B" w:tentative="1">
+      <w:start w:val="1"/>
+      <w:numFmt w:val="lowerRoman"/>
+      <w:lvlText w:val="%6."/>
+      <w:lvlJc w:val="right"/>
+      <w:pPr>
+        <w:ind w:left="4320" w:hanging="180"/>
+      </w:pPr>
+    </w:lvl>
+    <w:lvl w:ilvl="6" w:tplc="080A000F" w:tentative="1">
+      <w:start w:val="1"/>
+      <w:numFmt w:val="decimal"/>
+      <w:lvlText w:val="%7."/>
+      <w:lvlJc w:val="left"/>
+      <w:pPr>
+        <w:ind w:left="5040" w:hanging="360"/>
+      </w:pPr>
+    </w:lvl>
+    <w:lvl w:ilvl="7" w:tplc="080A0019" w:tentative="1">
+      <w:start w:val="1"/>
+      <w:numFmt w:val="lowerLetter"/>
+      <w:lvlText w:val="%8."/>
+      <w:lvlJc w:val="left"/>
+      <w:pPr>
+        <w:ind w:left="5760" w:hanging="360"/>
+      </w:pPr>
+    </w:lvl>
+    <w:lvl w:ilvl="8" w:tplc="080A001B" w:tentative="1">
+      <w:start w:val="1"/>
+      <w:numFmt w:val="lowerRoman"/>
+      <w:lvlText w:val="%9."/>
+      <w:lvlJc w:val="right"/>
+      <w:pPr>
+        <w:ind w:left="6480" w:hanging="180"/>
+      </w:pPr>
+    </w:lvl>
+  </w:abstractNum>
+  <w:abstractNum w:abstractNumId="3">
     <w:nsid w:val="6266213A"/>
     <w:multiLevelType w:val="hybridMultilevel"/>
     <w:tmpl w:val="7BC22D3E"/>
@@ -1624,10 +1762,16 @@
     </w:lvl>
   </w:abstractNum>
   <w:num w:numId="1">
+    <w:abstractNumId w:val="1"/>
+  </w:num>
+  <w:num w:numId="2">
+    <w:abstractNumId w:val="3"/>
+  </w:num>
+  <w:num w:numId="3">
     <w:abstractNumId w:val="0"/>
   </w:num>
-  <w:num w:numId="2">
-    <w:abstractNumId w:val="1"/>
+  <w:num w:numId="4">
+    <w:abstractNumId w:val="2"/>
   </w:num>
 </w:numbering>
 </file>

</xml_diff>

<commit_message>
minuta de monitoreo mayo versionada
</commit_message>
<xml_diff>
--- a/qualtcom/Organizacional/Medicion y Monitoreo/Minuta_monitoreo-150529.docx
+++ b/qualtcom/Organizacional/Medicion y Monitoreo/Minuta_monitoreo-150529.docx
@@ -670,10 +670,19 @@
         <w:rPr>
           <w:rFonts w:ascii="Avenir Book" w:hAnsi="Avenir Book" w:cs="Arial"/>
           <w:color w:val="000000"/>
+          <w:sz w:val="21"/>
+          <w:szCs w:val="21"/>
+        </w:rPr>
+      </w:pPr>
+      <w:r>
+        <w:rPr>
+          <w:rFonts w:ascii="Avenir Book" w:hAnsi="Avenir Book" w:cs="Arial"/>
+          <w:color w:val="000000"/>
           <w:sz w:val="19"/>
           <w:szCs w:val="19"/>
         </w:rPr>
-      </w:pPr>
+        <w:t xml:space="preserve">Se </w:t>
+      </w:r>
       <w:r>
         <w:rPr>
           <w:rFonts w:ascii="Avenir Book" w:hAnsi="Avenir Book" w:cs="Arial"/>
@@ -681,138 +690,10 @@
           <w:sz w:val="19"/>
           <w:szCs w:val="19"/>
         </w:rPr>
-        <w:t>Se concentró en un documento las variaciones que se encontraron entre la referencia planeada y  el dato real. Para esto se tomó en cuenta la desviación de Costos, el apego a los Procesos, el apego a los Productos, la parte física y funcional, además del Índice de Satisfacción.</w:t>
-      </w:r>
-    </w:p>
-    <w:p>
-      <w:pPr>
-        <w:pStyle w:val="Prrafodelista"/>
-        <w:autoSpaceDE w:val="0"/>
-        <w:autoSpaceDN w:val="0"/>
-        <w:adjustRightInd w:val="0"/>
-        <w:spacing w:after="0" w:line="240" w:lineRule="auto"/>
-        <w:rPr>
-          <w:rFonts w:ascii="Avenir Book" w:hAnsi="Avenir Book" w:cs="Arial"/>
-          <w:color w:val="000000"/>
-          <w:sz w:val="19"/>
-          <w:szCs w:val="19"/>
-        </w:rPr>
-      </w:pPr>
-    </w:p>
-    <w:p>
-      <w:pPr>
-        <w:pStyle w:val="Prrafodelista"/>
-        <w:numPr>
-          <w:ilvl w:val="1"/>
-          <w:numId w:val="4"/>
-        </w:numPr>
-        <w:autoSpaceDE w:val="0"/>
-        <w:autoSpaceDN w:val="0"/>
-        <w:adjustRightInd w:val="0"/>
-        <w:spacing w:after="0" w:line="240" w:lineRule="auto"/>
-        <w:rPr>
-          <w:rFonts w:ascii="Avenir Book" w:hAnsi="Avenir Book" w:cs="Arial"/>
-          <w:color w:val="000000"/>
-          <w:sz w:val="19"/>
-          <w:szCs w:val="19"/>
-        </w:rPr>
-      </w:pPr>
-      <w:r>
-        <w:rPr>
-          <w:rFonts w:ascii="Avenir Book" w:hAnsi="Avenir Book" w:cs="Arial"/>
-          <w:color w:val="000000"/>
-          <w:sz w:val="19"/>
-          <w:szCs w:val="19"/>
-        </w:rPr>
-        <w:t>E</w:t>
-      </w:r>
-      <w:r>
-        <w:rPr>
-          <w:rFonts w:ascii="Avenir Book" w:hAnsi="Avenir Book" w:cs="Arial"/>
-          <w:color w:val="000000"/>
-          <w:sz w:val="19"/>
-          <w:szCs w:val="19"/>
-        </w:rPr>
-        <w:t>ste concentrado</w:t>
-      </w:r>
-      <w:r>
-        <w:rPr>
-          <w:rFonts w:ascii="Avenir Book" w:hAnsi="Avenir Book" w:cs="Arial"/>
-          <w:color w:val="000000"/>
-          <w:sz w:val="19"/>
-          <w:szCs w:val="19"/>
-        </w:rPr>
-        <w:t>,</w:t>
-      </w:r>
-      <w:r>
-        <w:rPr>
-          <w:rFonts w:ascii="Avenir Book" w:hAnsi="Avenir Book" w:cs="Arial"/>
-          <w:color w:val="000000"/>
-          <w:sz w:val="19"/>
-          <w:szCs w:val="19"/>
-        </w:rPr>
-        <w:t xml:space="preserve"> permite observar que </w:t>
-      </w:r>
-      <w:r>
-        <w:rPr>
-          <w:rFonts w:ascii="Avenir Book" w:hAnsi="Avenir Book" w:cs="Arial"/>
-          <w:color w:val="000000"/>
-          <w:sz w:val="19"/>
-          <w:szCs w:val="19"/>
-        </w:rPr>
-        <w:t xml:space="preserve"> los resultados </w:t>
-      </w:r>
-      <w:r>
-        <w:rPr>
-          <w:rFonts w:ascii="Avenir Book" w:hAnsi="Avenir Book" w:cs="Arial"/>
-          <w:color w:val="000000"/>
-          <w:sz w:val="19"/>
-          <w:szCs w:val="19"/>
-        </w:rPr>
-        <w:t xml:space="preserve"> presentan una mejora con respecto de </w:t>
-      </w:r>
-      <w:r>
-        <w:rPr>
-          <w:rFonts w:ascii="Avenir Book" w:hAnsi="Avenir Book" w:cs="Arial"/>
-          <w:color w:val="000000"/>
-          <w:sz w:val="19"/>
-          <w:szCs w:val="19"/>
-        </w:rPr>
-        <w:t xml:space="preserve">los resultados del mes anterior, se puede ver reflejado en el apartado de </w:t>
-      </w:r>
-      <w:r>
-        <w:rPr>
-          <w:rFonts w:ascii="Avenir Book" w:hAnsi="Avenir Book" w:cs="Arial"/>
-          <w:color w:val="000000"/>
-          <w:sz w:val="19"/>
-          <w:szCs w:val="19"/>
-        </w:rPr>
-        <w:t>Í</w:t>
-      </w:r>
-      <w:r>
-        <w:rPr>
-          <w:rFonts w:ascii="Avenir Book" w:hAnsi="Avenir Book" w:cs="Arial"/>
-          <w:color w:val="000000"/>
-          <w:sz w:val="19"/>
-          <w:szCs w:val="19"/>
-        </w:rPr>
-        <w:t>ndice de Satisfacción.</w:t>
-      </w:r>
-    </w:p>
-    <w:p>
-      <w:pPr>
-        <w:autoSpaceDE w:val="0"/>
-        <w:autoSpaceDN w:val="0"/>
-        <w:adjustRightInd w:val="0"/>
-        <w:spacing w:after="0" w:line="240" w:lineRule="auto"/>
-        <w:ind w:left="720"/>
-        <w:rPr>
-          <w:rFonts w:ascii="Avenir Book" w:hAnsi="Avenir Book" w:cs="Arial"/>
-          <w:color w:val="000000"/>
-          <w:sz w:val="21"/>
-          <w:szCs w:val="21"/>
-        </w:rPr>
-      </w:pPr>
+        <w:t>muestra  el estado de las auditorios generadas en las cuales se muestran avances tanto en el índice de satisfacción como en la cuestión de respaldos, a su vez se demuestra que no se han tenido problemas con respecto a los resultados de las áreas de proceso con excepción de la excesiva desviación en costos y esfuerzos.</w:t>
+      </w:r>
+      <w:bookmarkStart w:id="0" w:name="_GoBack"/>
+      <w:bookmarkEnd w:id="0"/>
     </w:p>
     <w:p>
       <w:pPr>
@@ -1105,8 +986,6 @@
                 <w:szCs w:val="20"/>
               </w:rPr>
             </w:pPr>
-            <w:bookmarkStart w:id="0" w:name="_GoBack"/>
-            <w:bookmarkEnd w:id="0"/>
           </w:p>
         </w:tc>
         <w:tc>

</xml_diff>